<commit_message>
Basic movement, jumping and fall to death added
</commit_message>
<xml_diff>
--- a/MobApp3DesignDoc.docx
+++ b/MobApp3DesignDoc.docx
@@ -5062,7 +5062,7 @@
         </mc:Choice>
         <mc:Fallback>
           <w:pict>
-            <v:rect w14:anchorId="2DA35BE8" id="Rectangle 452" o:spid="_x0000_s1026" style="position:absolute;margin-left:0;margin-top:0;width:579.9pt;height:750.3pt;z-index:251659264;visibility:visible;mso-wrap-style:square;mso-width-percent:950;mso-height-percent:950;mso-wrap-distance-left:9pt;mso-wrap-distance-top:0;mso-wrap-distance-right:9pt;mso-wrap-distance-bottom:0;mso-position-horizontal:center;mso-position-horizontal-relative:page;mso-position-vertical:center;mso-position-vertical-relative:page;mso-width-percent:950;mso-height-percent:950;mso-width-relative:page;mso-height-relative:page;v-text-anchor:middle" o:gfxdata="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" filled="f" strokecolor="#747070 [1614]" strokeweight="1.25pt">
+            <v:rect w14:anchorId="24866FBD" id="Rectangle 452" o:spid="_x0000_s1026" style="position:absolute;margin-left:0;margin-top:0;width:579.9pt;height:750.3pt;z-index:251659264;visibility:visible;mso-wrap-style:square;mso-width-percent:950;mso-height-percent:950;mso-wrap-distance-left:9pt;mso-wrap-distance-top:0;mso-wrap-distance-right:9pt;mso-wrap-distance-bottom:0;mso-position-horizontal:center;mso-position-horizontal-relative:page;mso-position-vertical:center;mso-position-vertical-relative:page;mso-width-percent:950;mso-height-percent:950;mso-width-relative:page;mso-height-relative:page;v-text-anchor:middle" o:gfxdata="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" filled="f" strokecolor="#747070 [1614]" strokeweight="1.25pt">
               <w10:wrap anchorx="page" anchory="page"/>
             </v:rect>
           </w:pict>
@@ -7087,7 +7087,7 @@
 </file>
 
 <file path=customXml/itemProps1.xml><?xml version="1.0" encoding="utf-8"?>
-<ds:datastoreItem xmlns:ds="http://schemas.openxmlformats.org/officeDocument/2006/customXml" ds:itemID="{81A52E08-BF06-4A58-BB95-0A0E571D6FAA}">
+<ds:datastoreItem xmlns:ds="http://schemas.openxmlformats.org/officeDocument/2006/customXml" ds:itemID="{1AA438D2-330A-4D13-9862-7E3B087C4DBD}">
   <ds:schemaRefs>
     <ds:schemaRef ds:uri="http://schemas.openxmlformats.org/officeDocument/2006/bibliography"/>
     <ds:schemaRef ds:uri="urn:schemas-microsoft-com:xslt"/>

</xml_diff>